<commit_message>
variable and function names changed to reflect functionality
</commit_message>
<xml_diff>
--- a/Project 1/CSE321_project1_mnelyubo.docx
+++ b/Project 1/CSE321_project1_mnelyubo.docx
@@ -10,6 +10,7 @@
         <w:t>CSE321 Project 1</w:t>
       </w:r>
     </w:p>
+    <w:p/>
     <w:p/>
     <w:p/>
     <w:p>
@@ -46,7 +47,7 @@
                     <pic:cNvPicPr/>
                   </pic:nvPicPr>
                   <pic:blipFill>
-                    <a:blip r:embed="rId6"/>
+                    <a:blip r:embed="rId7"/>
                     <a:stretch>
                       <a:fillRect/>
                     </a:stretch>
@@ -94,7 +95,7 @@
                     <pic:cNvPicPr/>
                   </pic:nvPicPr>
                   <pic:blipFill>
-                    <a:blip r:embed="rId7"/>
+                    <a:blip r:embed="rId8"/>
                     <a:stretch>
                       <a:fillRect/>
                     </a:stretch>
@@ -119,7 +120,6 @@
     <w:p/>
     <w:p>
       <w:r>
-        <w:lastRenderedPageBreak/>
         <w:t>Standard Template with header:</w:t>
       </w:r>
     </w:p>
@@ -144,7 +144,7 @@
                     <pic:cNvPicPr/>
                   </pic:nvPicPr>
                   <pic:blipFill>
-                    <a:blip r:embed="rId8"/>
+                    <a:blip r:embed="rId9"/>
                     <a:stretch>
                       <a:fillRect/>
                     </a:stretch>
@@ -173,34 +173,200 @@
       <w:r>
         <w:t>Part 4: GitHub</w:t>
       </w:r>
+    </w:p>
+    <w:p>
+      <w:r>
+        <w:t xml:space="preserve">Account Name: </w:t>
+      </w:r>
+      <w:proofErr w:type="spellStart"/>
+      <w:r>
+        <w:t>MSNelyubov</w:t>
+      </w:r>
+      <w:proofErr w:type="spellEnd"/>
+    </w:p>
+    <w:p>
+      <w:r>
+        <w:t xml:space="preserve">Repository URL: </w:t>
+      </w:r>
+      <w:r>
+        <w:t>https://github.com/CSE321-Fall2021/cse321-portfolio-MSNelyubov/tree/main</w:t>
+      </w:r>
+      <w:r>
+        <w:t xml:space="preserve"> </w:t>
+      </w:r>
+    </w:p>
+    <w:p/>
+    <w:p/>
+    <w:p/>
+    <w:p>
+      <w:pPr>
+        <w:pStyle w:val="Heading1"/>
+      </w:pPr>
+      <w:r>
+        <w:lastRenderedPageBreak/>
+        <w:t xml:space="preserve">Part 5: </w:t>
+      </w:r>
+      <w:r>
+        <w:t>Planning a Traffic Controller</w:t>
+      </w:r>
+    </w:p>
+    <w:p>
+      <w:pPr>
+        <w:pStyle w:val="Heading2"/>
+      </w:pPr>
+      <w:r>
+        <w:t>Given Problem statement from the instructions:</w:t>
+      </w:r>
+    </w:p>
+    <w:p>
+      <w:r>
+        <w:t>An IoT device is needed for controlling traffic on campus based on geese proximity. These are special geese, and they need to stay safe. The device will be programmed with a standard embedded OS and will make use of sensors for detecting traffic and geese. The traffic is controlled by a single light that will stop traffic in all directions, when needed, to protect the geese by turning red. When traffic can flow, the light blinks red and is treated as a stop sign.</w:t>
+      </w:r>
+    </w:p>
+    <w:p>
+      <w:pPr>
+        <w:pStyle w:val="Heading2"/>
+      </w:pPr>
+      <w:r>
+        <w:t>Purpose</w:t>
+      </w:r>
+    </w:p>
+    <w:p>
+      <w:pPr>
+        <w:pStyle w:val="ListParagraph"/>
+        <w:numPr>
+          <w:ilvl w:val="0"/>
+          <w:numId w:val="2"/>
+        </w:numPr>
+      </w:pPr>
+      <w:r>
+        <w:t>To protect geese from traffic by signaling traffic to stop for a traffic light.</w:t>
+      </w:r>
+    </w:p>
+    <w:p>
+      <w:pPr>
+        <w:pStyle w:val="Heading2"/>
+      </w:pPr>
+      <w:r>
+        <w:t>Inputs</w:t>
+      </w:r>
+    </w:p>
+    <w:p>
+      <w:pPr>
+        <w:pStyle w:val="ListParagraph"/>
+        <w:numPr>
+          <w:ilvl w:val="0"/>
+          <w:numId w:val="1"/>
+        </w:numPr>
+      </w:pPr>
+      <w:r>
+        <w:t>The presence of gees</w:t>
+      </w:r>
+      <w:r>
+        <w:t>e</w:t>
+      </w:r>
+    </w:p>
+    <w:p>
+      <w:pPr>
+        <w:pStyle w:val="ListParagraph"/>
+        <w:numPr>
+          <w:ilvl w:val="1"/>
+          <w:numId w:val="1"/>
+        </w:numPr>
+      </w:pPr>
+      <w:r>
+        <w:t xml:space="preserve">Must be </w:t>
+      </w:r>
+      <w:r>
+        <w:t>detected by sensors</w:t>
+      </w:r>
+    </w:p>
+    <w:p>
+      <w:pPr>
+        <w:pStyle w:val="Heading2"/>
+      </w:pPr>
+      <w:r>
+        <w:t>Outputs</w:t>
+      </w:r>
+    </w:p>
+    <w:p>
+      <w:pPr>
+        <w:pStyle w:val="ListParagraph"/>
+        <w:numPr>
+          <w:ilvl w:val="0"/>
+          <w:numId w:val="1"/>
+        </w:numPr>
+      </w:pPr>
+      <w:r>
+        <w:t>A</w:t>
+      </w:r>
+      <w:r>
+        <w:t xml:space="preserve"> Red</w:t>
+      </w:r>
+      <w:r>
+        <w:t xml:space="preserve"> LED </w:t>
+      </w:r>
+      <w:r>
+        <w:t>that will either blink or stay lit up.</w:t>
+      </w:r>
+    </w:p>
+    <w:p>
+      <w:pPr>
+        <w:pStyle w:val="ListParagraph"/>
+        <w:numPr>
+          <w:ilvl w:val="1"/>
+          <w:numId w:val="1"/>
+        </w:numPr>
+      </w:pPr>
+      <w:r>
+        <w:t>Brightness must be sufficient to be seen by oncoming traffic in day and nighttime conditions</w:t>
+      </w:r>
+    </w:p>
+    <w:p>
+      <w:pPr>
+        <w:pStyle w:val="ListParagraph"/>
+        <w:numPr>
+          <w:ilvl w:val="1"/>
+          <w:numId w:val="1"/>
+        </w:numPr>
+      </w:pPr>
+      <w:r>
+        <w:t>Light output power supply should remain on at all times</w:t>
+      </w:r>
+    </w:p>
+    <w:p>
+      <w:pPr>
+        <w:pStyle w:val="Heading2"/>
+      </w:pPr>
+      <w:r>
+        <w:t>Relationships</w:t>
+      </w:r>
+    </w:p>
+    <w:p>
+      <w:pPr>
+        <w:pStyle w:val="ListParagraph"/>
+        <w:numPr>
+          <w:ilvl w:val="0"/>
+          <w:numId w:val="1"/>
+        </w:numPr>
+      </w:pPr>
+      <w:r>
+        <w:t xml:space="preserve">The LED should blink in the absence of geese and stay consistently bright in the </w:t>
+      </w:r>
+      <w:r>
+        <w:t>presence</w:t>
+      </w:r>
+      <w:r>
+        <w:t xml:space="preserve"> of geese.</w:t>
+      </w:r>
+    </w:p>
+    <w:p/>
+    <w:p>
       <w:bookmarkStart w:id="0" w:name="_GoBack"/>
       <w:bookmarkEnd w:id="0"/>
     </w:p>
-    <w:p>
-      <w:r>
-        <w:t xml:space="preserve">Account Name: </w:t>
-      </w:r>
-      <w:proofErr w:type="spellStart"/>
-      <w:r>
-        <w:t>MSNelyubov</w:t>
-      </w:r>
-      <w:proofErr w:type="spellEnd"/>
-    </w:p>
-    <w:p>
-      <w:r>
-        <w:t xml:space="preserve">Repository URL: </w:t>
-      </w:r>
-      <w:r>
-        <w:t>https://github.com/CSE321-Fall2021/cse321-portfolio-MSNelyubov/tree/main</w:t>
-      </w:r>
-      <w:r>
-        <w:t xml:space="preserve"> </w:t>
-      </w:r>
-    </w:p>
-    <w:p/>
-    <w:p/>
     <w:sectPr>
-      <w:headerReference w:type="default" r:id="rId9"/>
+      <w:headerReference w:type="default" r:id="rId10"/>
       <w:pgSz w:w="12240" w:h="15840"/>
       <w:pgMar w:top="1440" w:right="1440" w:bottom="1440" w:left="1440" w:header="720" w:footer="720" w:gutter="0"/>
       <w:cols w:space="720"/>
@@ -272,6 +438,241 @@
     </w:r>
   </w:p>
 </w:hdr>
+</file>
+
+<file path=word/numbering.xml><?xml version="1.0" encoding="utf-8"?>
+<w:numbering xmlns:wpc="http://schemas.microsoft.com/office/word/2010/wordprocessingCanvas" xmlns:cx="http://schemas.microsoft.com/office/drawing/2014/chartex" xmlns:cx1="http://schemas.microsoft.com/office/drawing/2015/9/8/chartex" xmlns:cx2="http://schemas.microsoft.com/office/drawing/2015/10/21/chartex" xmlns:cx3="http://schemas.microsoft.com/office/drawing/2016/5/9/chartex" xmlns:cx4="http://schemas.microsoft.com/office/drawing/2016/5/10/chartex" xmlns:cx5="http://schemas.microsoft.com/office/drawing/2016/5/11/chartex" xmlns:cx6="http://schemas.microsoft.com/office/drawing/2016/5/12/chartex" xmlns:cx7="http://schemas.microsoft.com/office/drawing/2016/5/13/chartex" xmlns:cx8="http://schemas.microsoft.com/office/drawing/2016/5/14/chartex" xmlns:mc="http://schemas.openxmlformats.org/markup-compatibility/2006" xmlns:aink="http://schemas.microsoft.com/office/drawing/2016/ink" xmlns:am3d="http://schemas.microsoft.com/office/drawing/2017/model3d" xmlns:o="urn:schemas-microsoft-com:office:office" xmlns:r="http://schemas.openxmlformats.org/officeDocument/2006/relationships" xmlns:m="http://schemas.openxmlformats.org/officeDocument/2006/math" xmlns:v="urn:schemas-microsoft-com:vml" xmlns:wp14="http://schemas.microsoft.com/office/word/2010/wordprocessingDrawing" xmlns:wp="http://schemas.openxmlformats.org/drawingml/2006/wordprocessingDrawing" xmlns:w10="urn:schemas-microsoft-com:office:word" xmlns:w="http://schemas.openxmlformats.org/wordprocessingml/2006/main" xmlns:w14="http://schemas.microsoft.com/office/word/2010/wordml" xmlns:w15="http://schemas.microsoft.com/office/word/2012/wordml" xmlns:w16cid="http://schemas.microsoft.com/office/word/2016/wordml/cid" xmlns:w16se="http://schemas.microsoft.com/office/word/2015/wordml/symex" xmlns:wpg="http://schemas.microsoft.com/office/word/2010/wordprocessingGroup" xmlns:wpi="http://schemas.microsoft.com/office/word/2010/wordprocessingInk" xmlns:wne="http://schemas.microsoft.com/office/word/2006/wordml" xmlns:wps="http://schemas.microsoft.com/office/word/2010/wordprocessingShape" mc:Ignorable="w14 w15 w16se w16cid wp14">
+  <w:abstractNum w:abstractNumId="0" w15:restartNumberingAfterBreak="0">
+    <w:nsid w:val="165459C1"/>
+    <w:multiLevelType w:val="hybridMultilevel"/>
+    <w:tmpl w:val="B2BEC1F2"/>
+    <w:lvl w:ilvl="0" w:tplc="C002A7B8">
+      <w:numFmt w:val="bullet"/>
+      <w:lvlText w:val=""/>
+      <w:lvlJc w:val="left"/>
+      <w:pPr>
+        <w:ind w:left="720" w:hanging="360"/>
+      </w:pPr>
+      <w:rPr>
+        <w:rFonts w:ascii="Symbol" w:eastAsiaTheme="minorHAnsi" w:hAnsi="Symbol" w:cstheme="minorBidi" w:hint="default"/>
+      </w:rPr>
+    </w:lvl>
+    <w:lvl w:ilvl="1" w:tplc="04090003">
+      <w:start w:val="1"/>
+      <w:numFmt w:val="bullet"/>
+      <w:lvlText w:val="o"/>
+      <w:lvlJc w:val="left"/>
+      <w:pPr>
+        <w:ind w:left="1440" w:hanging="360"/>
+      </w:pPr>
+      <w:rPr>
+        <w:rFonts w:ascii="Courier New" w:hAnsi="Courier New" w:cs="Courier New" w:hint="default"/>
+      </w:rPr>
+    </w:lvl>
+    <w:lvl w:ilvl="2" w:tplc="04090005" w:tentative="1">
+      <w:start w:val="1"/>
+      <w:numFmt w:val="bullet"/>
+      <w:lvlText w:val=""/>
+      <w:lvlJc w:val="left"/>
+      <w:pPr>
+        <w:ind w:left="2160" w:hanging="360"/>
+      </w:pPr>
+      <w:rPr>
+        <w:rFonts w:ascii="Wingdings" w:hAnsi="Wingdings" w:hint="default"/>
+      </w:rPr>
+    </w:lvl>
+    <w:lvl w:ilvl="3" w:tplc="04090001" w:tentative="1">
+      <w:start w:val="1"/>
+      <w:numFmt w:val="bullet"/>
+      <w:lvlText w:val=""/>
+      <w:lvlJc w:val="left"/>
+      <w:pPr>
+        <w:ind w:left="2880" w:hanging="360"/>
+      </w:pPr>
+      <w:rPr>
+        <w:rFonts w:ascii="Symbol" w:hAnsi="Symbol" w:hint="default"/>
+      </w:rPr>
+    </w:lvl>
+    <w:lvl w:ilvl="4" w:tplc="04090003" w:tentative="1">
+      <w:start w:val="1"/>
+      <w:numFmt w:val="bullet"/>
+      <w:lvlText w:val="o"/>
+      <w:lvlJc w:val="left"/>
+      <w:pPr>
+        <w:ind w:left="3600" w:hanging="360"/>
+      </w:pPr>
+      <w:rPr>
+        <w:rFonts w:ascii="Courier New" w:hAnsi="Courier New" w:cs="Courier New" w:hint="default"/>
+      </w:rPr>
+    </w:lvl>
+    <w:lvl w:ilvl="5" w:tplc="04090005" w:tentative="1">
+      <w:start w:val="1"/>
+      <w:numFmt w:val="bullet"/>
+      <w:lvlText w:val=""/>
+      <w:lvlJc w:val="left"/>
+      <w:pPr>
+        <w:ind w:left="4320" w:hanging="360"/>
+      </w:pPr>
+      <w:rPr>
+        <w:rFonts w:ascii="Wingdings" w:hAnsi="Wingdings" w:hint="default"/>
+      </w:rPr>
+    </w:lvl>
+    <w:lvl w:ilvl="6" w:tplc="04090001" w:tentative="1">
+      <w:start w:val="1"/>
+      <w:numFmt w:val="bullet"/>
+      <w:lvlText w:val=""/>
+      <w:lvlJc w:val="left"/>
+      <w:pPr>
+        <w:ind w:left="5040" w:hanging="360"/>
+      </w:pPr>
+      <w:rPr>
+        <w:rFonts w:ascii="Symbol" w:hAnsi="Symbol" w:hint="default"/>
+      </w:rPr>
+    </w:lvl>
+    <w:lvl w:ilvl="7" w:tplc="04090003" w:tentative="1">
+      <w:start w:val="1"/>
+      <w:numFmt w:val="bullet"/>
+      <w:lvlText w:val="o"/>
+      <w:lvlJc w:val="left"/>
+      <w:pPr>
+        <w:ind w:left="5760" w:hanging="360"/>
+      </w:pPr>
+      <w:rPr>
+        <w:rFonts w:ascii="Courier New" w:hAnsi="Courier New" w:cs="Courier New" w:hint="default"/>
+      </w:rPr>
+    </w:lvl>
+    <w:lvl w:ilvl="8" w:tplc="04090005" w:tentative="1">
+      <w:start w:val="1"/>
+      <w:numFmt w:val="bullet"/>
+      <w:lvlText w:val=""/>
+      <w:lvlJc w:val="left"/>
+      <w:pPr>
+        <w:ind w:left="6480" w:hanging="360"/>
+      </w:pPr>
+      <w:rPr>
+        <w:rFonts w:ascii="Wingdings" w:hAnsi="Wingdings" w:hint="default"/>
+      </w:rPr>
+    </w:lvl>
+  </w:abstractNum>
+  <w:abstractNum w:abstractNumId="1" w15:restartNumberingAfterBreak="0">
+    <w:nsid w:val="6F420BCF"/>
+    <w:multiLevelType w:val="hybridMultilevel"/>
+    <w:tmpl w:val="42843B9A"/>
+    <w:lvl w:ilvl="0" w:tplc="85242B80">
+      <w:numFmt w:val="bullet"/>
+      <w:lvlText w:val=""/>
+      <w:lvlJc w:val="left"/>
+      <w:pPr>
+        <w:ind w:left="720" w:hanging="360"/>
+      </w:pPr>
+      <w:rPr>
+        <w:rFonts w:ascii="Symbol" w:eastAsiaTheme="minorHAnsi" w:hAnsi="Symbol" w:cstheme="minorBidi" w:hint="default"/>
+      </w:rPr>
+    </w:lvl>
+    <w:lvl w:ilvl="1" w:tplc="04090003" w:tentative="1">
+      <w:start w:val="1"/>
+      <w:numFmt w:val="bullet"/>
+      <w:lvlText w:val="o"/>
+      <w:lvlJc w:val="left"/>
+      <w:pPr>
+        <w:ind w:left="1440" w:hanging="360"/>
+      </w:pPr>
+      <w:rPr>
+        <w:rFonts w:ascii="Courier New" w:hAnsi="Courier New" w:cs="Courier New" w:hint="default"/>
+      </w:rPr>
+    </w:lvl>
+    <w:lvl w:ilvl="2" w:tplc="04090005" w:tentative="1">
+      <w:start w:val="1"/>
+      <w:numFmt w:val="bullet"/>
+      <w:lvlText w:val=""/>
+      <w:lvlJc w:val="left"/>
+      <w:pPr>
+        <w:ind w:left="2160" w:hanging="360"/>
+      </w:pPr>
+      <w:rPr>
+        <w:rFonts w:ascii="Wingdings" w:hAnsi="Wingdings" w:hint="default"/>
+      </w:rPr>
+    </w:lvl>
+    <w:lvl w:ilvl="3" w:tplc="04090001" w:tentative="1">
+      <w:start w:val="1"/>
+      <w:numFmt w:val="bullet"/>
+      <w:lvlText w:val=""/>
+      <w:lvlJc w:val="left"/>
+      <w:pPr>
+        <w:ind w:left="2880" w:hanging="360"/>
+      </w:pPr>
+      <w:rPr>
+        <w:rFonts w:ascii="Symbol" w:hAnsi="Symbol" w:hint="default"/>
+      </w:rPr>
+    </w:lvl>
+    <w:lvl w:ilvl="4" w:tplc="04090003" w:tentative="1">
+      <w:start w:val="1"/>
+      <w:numFmt w:val="bullet"/>
+      <w:lvlText w:val="o"/>
+      <w:lvlJc w:val="left"/>
+      <w:pPr>
+        <w:ind w:left="3600" w:hanging="360"/>
+      </w:pPr>
+      <w:rPr>
+        <w:rFonts w:ascii="Courier New" w:hAnsi="Courier New" w:cs="Courier New" w:hint="default"/>
+      </w:rPr>
+    </w:lvl>
+    <w:lvl w:ilvl="5" w:tplc="04090005" w:tentative="1">
+      <w:start w:val="1"/>
+      <w:numFmt w:val="bullet"/>
+      <w:lvlText w:val=""/>
+      <w:lvlJc w:val="left"/>
+      <w:pPr>
+        <w:ind w:left="4320" w:hanging="360"/>
+      </w:pPr>
+      <w:rPr>
+        <w:rFonts w:ascii="Wingdings" w:hAnsi="Wingdings" w:hint="default"/>
+      </w:rPr>
+    </w:lvl>
+    <w:lvl w:ilvl="6" w:tplc="04090001" w:tentative="1">
+      <w:start w:val="1"/>
+      <w:numFmt w:val="bullet"/>
+      <w:lvlText w:val=""/>
+      <w:lvlJc w:val="left"/>
+      <w:pPr>
+        <w:ind w:left="5040" w:hanging="360"/>
+      </w:pPr>
+      <w:rPr>
+        <w:rFonts w:ascii="Symbol" w:hAnsi="Symbol" w:hint="default"/>
+      </w:rPr>
+    </w:lvl>
+    <w:lvl w:ilvl="7" w:tplc="04090003" w:tentative="1">
+      <w:start w:val="1"/>
+      <w:numFmt w:val="bullet"/>
+      <w:lvlText w:val="o"/>
+      <w:lvlJc w:val="left"/>
+      <w:pPr>
+        <w:ind w:left="5760" w:hanging="360"/>
+      </w:pPr>
+      <w:rPr>
+        <w:rFonts w:ascii="Courier New" w:hAnsi="Courier New" w:cs="Courier New" w:hint="default"/>
+      </w:rPr>
+    </w:lvl>
+    <w:lvl w:ilvl="8" w:tplc="04090005" w:tentative="1">
+      <w:start w:val="1"/>
+      <w:numFmt w:val="bullet"/>
+      <w:lvlText w:val=""/>
+      <w:lvlJc w:val="left"/>
+      <w:pPr>
+        <w:ind w:left="6480" w:hanging="360"/>
+      </w:pPr>
+      <w:rPr>
+        <w:rFonts w:ascii="Wingdings" w:hAnsi="Wingdings" w:hint="default"/>
+      </w:rPr>
+    </w:lvl>
+  </w:abstractNum>
+  <w:num w:numId="1">
+    <w:abstractNumId w:val="0"/>
+  </w:num>
+  <w:num w:numId="2">
+    <w:abstractNumId w:val="1"/>
+  </w:num>
+</w:numbering>
 </file>
 
 <file path=word/styles.xml><?xml version="1.0" encoding="utf-8"?>
@@ -693,6 +1094,28 @@
       <w:szCs w:val="32"/>
     </w:rPr>
   </w:style>
+  <w:style w:type="paragraph" w:styleId="Heading2">
+    <w:name w:val="heading 2"/>
+    <w:basedOn w:val="Normal"/>
+    <w:next w:val="Normal"/>
+    <w:link w:val="Heading2Char"/>
+    <w:uiPriority w:val="9"/>
+    <w:unhideWhenUsed/>
+    <w:qFormat/>
+    <w:rsid w:val="004D48E0"/>
+    <w:pPr>
+      <w:keepNext/>
+      <w:keepLines/>
+      <w:spacing w:before="40" w:after="0"/>
+      <w:outlineLvl w:val="1"/>
+    </w:pPr>
+    <w:rPr>
+      <w:rFonts w:asciiTheme="majorHAnsi" w:eastAsiaTheme="majorEastAsia" w:hAnsiTheme="majorHAnsi" w:cstheme="majorBidi"/>
+      <w:color w:val="2F5496" w:themeColor="accent1" w:themeShade="BF"/>
+      <w:sz w:val="26"/>
+      <w:szCs w:val="26"/>
+    </w:rPr>
+  </w:style>
   <w:style w:type="character" w:default="1" w:styleId="DefaultParagraphFont">
     <w:name w:val="Default Paragraph Font"/>
     <w:uiPriority w:val="1"/>
@@ -810,6 +1233,30 @@
       <w:sz w:val="32"/>
       <w:szCs w:val="32"/>
     </w:rPr>
+  </w:style>
+  <w:style w:type="character" w:customStyle="1" w:styleId="Heading2Char">
+    <w:name w:val="Heading 2 Char"/>
+    <w:basedOn w:val="DefaultParagraphFont"/>
+    <w:link w:val="Heading2"/>
+    <w:uiPriority w:val="9"/>
+    <w:rsid w:val="004D48E0"/>
+    <w:rPr>
+      <w:rFonts w:asciiTheme="majorHAnsi" w:eastAsiaTheme="majorEastAsia" w:hAnsiTheme="majorHAnsi" w:cstheme="majorBidi"/>
+      <w:color w:val="2F5496" w:themeColor="accent1" w:themeShade="BF"/>
+      <w:sz w:val="26"/>
+      <w:szCs w:val="26"/>
+    </w:rPr>
+  </w:style>
+  <w:style w:type="paragraph" w:styleId="ListParagraph">
+    <w:name w:val="List Paragraph"/>
+    <w:basedOn w:val="Normal"/>
+    <w:uiPriority w:val="34"/>
+    <w:qFormat/>
+    <w:rsid w:val="004D48E0"/>
+    <w:pPr>
+      <w:ind w:left="720"/>
+      <w:contextualSpacing/>
+    </w:pPr>
   </w:style>
 </w:styles>
 </file>

</xml_diff>

<commit_message>
template main should not be commented out
</commit_message>
<xml_diff>
--- a/Project 1/CSE321_project1_mnelyubo.docx
+++ b/Project 1/CSE321_project1_mnelyubo.docx
@@ -10,9 +10,6 @@
         <w:t>CSE321 Project 1</w:t>
       </w:r>
     </w:p>
-    <w:p/>
-    <w:p/>
-    <w:p/>
     <w:p>
       <w:pPr>
         <w:pStyle w:val="Heading1"/>
@@ -32,9 +29,9 @@
           <w:noProof/>
         </w:rPr>
         <w:drawing>
-          <wp:inline distT="0" distB="0" distL="0" distR="0" wp14:anchorId="47AD566E" wp14:editId="3552401E">
-            <wp:extent cx="5943600" cy="3343275"/>
-            <wp:effectExtent l="0" t="0" r="0" b="9525"/>
+          <wp:inline distT="0" distB="0" distL="0" distR="0" wp14:anchorId="7D05D350" wp14:editId="376BEDD8">
+            <wp:extent cx="5943600" cy="3458845"/>
+            <wp:effectExtent l="0" t="0" r="0" b="8255"/>
             <wp:docPr id="1" name="Picture 1"/>
             <wp:cNvGraphicFramePr>
               <a:graphicFrameLocks xmlns:a="http://schemas.openxmlformats.org/drawingml/2006/main" noChangeAspect="1"/>
@@ -55,7 +52,7 @@
                   <pic:spPr>
                     <a:xfrm>
                       <a:off x="0" y="0"/>
-                      <a:ext cx="5943600" cy="3343275"/>
+                      <a:ext cx="5943600" cy="3458845"/>
                     </a:xfrm>
                     <a:prstGeom prst="rect">
                       <a:avLst/>
@@ -80,10 +77,10 @@
           <w:noProof/>
         </w:rPr>
         <w:drawing>
-          <wp:inline distT="0" distB="0" distL="0" distR="0" wp14:anchorId="0832A890" wp14:editId="5F68A38C">
-            <wp:extent cx="3990975" cy="1743075"/>
-            <wp:effectExtent l="0" t="0" r="9525" b="9525"/>
-            <wp:docPr id="4" name="Picture 4"/>
+          <wp:inline distT="0" distB="0" distL="0" distR="0" wp14:anchorId="6C00280F" wp14:editId="4D4A0C92">
+            <wp:extent cx="3733800" cy="2857760"/>
+            <wp:effectExtent l="0" t="0" r="0" b="0"/>
+            <wp:docPr id="2" name="Picture 2"/>
             <wp:cNvGraphicFramePr>
               <a:graphicFrameLocks xmlns:a="http://schemas.openxmlformats.org/drawingml/2006/main" noChangeAspect="1"/>
             </wp:cNvGraphicFramePr>
@@ -103,7 +100,7 @@
                   <pic:spPr>
                     <a:xfrm>
                       <a:off x="0" y="0"/>
-                      <a:ext cx="3990975" cy="1743075"/>
+                      <a:ext cx="3736777" cy="2860038"/>
                     </a:xfrm>
                     <a:prstGeom prst="rect">
                       <a:avLst/>
@@ -129,10 +126,10 @@
           <w:noProof/>
         </w:rPr>
         <w:drawing>
-          <wp:inline distT="0" distB="0" distL="0" distR="0" wp14:anchorId="55A1EC3D" wp14:editId="176C6F72">
-            <wp:extent cx="5943600" cy="5446395"/>
-            <wp:effectExtent l="0" t="0" r="0" b="1905"/>
-            <wp:docPr id="5" name="Picture 5"/>
+          <wp:inline distT="0" distB="0" distL="0" distR="0" wp14:anchorId="08C44722" wp14:editId="39B334F8">
+            <wp:extent cx="5943600" cy="5518150"/>
+            <wp:effectExtent l="0" t="0" r="0" b="6350"/>
+            <wp:docPr id="3" name="Picture 3"/>
             <wp:cNvGraphicFramePr>
               <a:graphicFrameLocks xmlns:a="http://schemas.openxmlformats.org/drawingml/2006/main" noChangeAspect="1"/>
             </wp:cNvGraphicFramePr>
@@ -152,7 +149,7 @@
                   <pic:spPr>
                     <a:xfrm>
                       <a:off x="0" y="0"/>
-                      <a:ext cx="5943600" cy="5446395"/>
+                      <a:ext cx="5943600" cy="5518150"/>
                     </a:xfrm>
                     <a:prstGeom prst="rect">
                       <a:avLst/>
@@ -203,7 +200,6 @@
         <w:pStyle w:val="Heading1"/>
       </w:pPr>
       <w:r>
-        <w:lastRenderedPageBreak/>
         <w:t xml:space="preserve">Part 5: </w:t>
       </w:r>
       <w:r>
@@ -222,6 +218,8 @@
       <w:r>
         <w:t>An IoT device is needed for controlling traffic on campus based on geese proximity. These are special geese, and they need to stay safe. The device will be programmed with a standard embedded OS and will make use of sensors for detecting traffic and geese. The traffic is controlled by a single light that will stop traffic in all directions, when needed, to protect the geese by turning red. When traffic can flow, the light blinks red and is treated as a stop sign.</w:t>
       </w:r>
+      <w:bookmarkStart w:id="0" w:name="_GoBack"/>
+      <w:bookmarkEnd w:id="0"/>
     </w:p>
     <w:p>
       <w:pPr>
@@ -275,10 +273,7 @@
         </w:numPr>
       </w:pPr>
       <w:r>
-        <w:t xml:space="preserve">Must be </w:t>
-      </w:r>
-      <w:r>
-        <w:t>detected by sensors</w:t>
+        <w:t>Must be detected by sensors</w:t>
       </w:r>
     </w:p>
     <w:p>
@@ -351,7 +346,13 @@
         </w:numPr>
       </w:pPr>
       <w:r>
-        <w:t xml:space="preserve">The LED should blink in the absence of geese and stay consistently bright in the </w:t>
+        <w:t>The</w:t>
+      </w:r>
+      <w:r>
+        <w:t xml:space="preserve"> output</w:t>
+      </w:r>
+      <w:r>
+        <w:t xml:space="preserve"> LED should blink in the absence of geese and stay consistently bright in the </w:t>
       </w:r>
       <w:r>
         <w:t>presence</w:t>
@@ -361,12 +362,10 @@
       </w:r>
     </w:p>
     <w:p/>
-    <w:p>
-      <w:bookmarkStart w:id="0" w:name="_GoBack"/>
-      <w:bookmarkEnd w:id="0"/>
-    </w:p>
+    <w:p/>
     <w:sectPr>
       <w:headerReference w:type="default" r:id="rId10"/>
+      <w:footerReference w:type="default" r:id="rId11"/>
       <w:pgSz w:w="12240" w:h="15840"/>
       <w:pgMar w:top="1440" w:right="1440" w:bottom="1440" w:left="1440" w:header="720" w:footer="720" w:gutter="0"/>
       <w:cols w:space="720"/>
@@ -399,6 +398,59 @@
     </w:p>
   </w:endnote>
 </w:endnotes>
+</file>
+
+<file path=word/footer1.xml><?xml version="1.0" encoding="utf-8"?>
+<w:ftr xmlns:wpc="http://schemas.microsoft.com/office/word/2010/wordprocessingCanvas" xmlns:cx="http://schemas.microsoft.com/office/drawing/2014/chartex" xmlns:cx1="http://schemas.microsoft.com/office/drawing/2015/9/8/chartex" xmlns:cx2="http://schemas.microsoft.com/office/drawing/2015/10/21/chartex" xmlns:cx3="http://schemas.microsoft.com/office/drawing/2016/5/9/chartex" xmlns:cx4="http://schemas.microsoft.com/office/drawing/2016/5/10/chartex" xmlns:cx5="http://schemas.microsoft.com/office/drawing/2016/5/11/chartex" xmlns:cx6="http://schemas.microsoft.com/office/drawing/2016/5/12/chartex" xmlns:cx7="http://schemas.microsoft.com/office/drawing/2016/5/13/chartex" xmlns:cx8="http://schemas.microsoft.com/office/drawing/2016/5/14/chartex" xmlns:mc="http://schemas.openxmlformats.org/markup-compatibility/2006" xmlns:aink="http://schemas.microsoft.com/office/drawing/2016/ink" xmlns:am3d="http://schemas.microsoft.com/office/drawing/2017/model3d" xmlns:o="urn:schemas-microsoft-com:office:office" xmlns:r="http://schemas.openxmlformats.org/officeDocument/2006/relationships" xmlns:m="http://schemas.openxmlformats.org/officeDocument/2006/math" xmlns:v="urn:schemas-microsoft-com:vml" xmlns:wp14="http://schemas.microsoft.com/office/word/2010/wordprocessingDrawing" xmlns:wp="http://schemas.openxmlformats.org/drawingml/2006/wordprocessingDrawing" xmlns:w10="urn:schemas-microsoft-com:office:word" xmlns:w="http://schemas.openxmlformats.org/wordprocessingml/2006/main" xmlns:w14="http://schemas.microsoft.com/office/word/2010/wordml" xmlns:w15="http://schemas.microsoft.com/office/word/2012/wordml" xmlns:w16cid="http://schemas.microsoft.com/office/word/2016/wordml/cid" xmlns:w16se="http://schemas.microsoft.com/office/word/2015/wordml/symex" xmlns:wpg="http://schemas.microsoft.com/office/word/2010/wordprocessingGroup" xmlns:wpi="http://schemas.microsoft.com/office/word/2010/wordprocessingInk" xmlns:wne="http://schemas.microsoft.com/office/word/2006/wordml" xmlns:wps="http://schemas.microsoft.com/office/word/2010/wordprocessingShape" mc:Ignorable="w14 w15 w16se w16cid wp14">
+  <w:sdt>
+    <w:sdtPr>
+      <w:id w:val="72706526"/>
+      <w:docPartObj>
+        <w:docPartGallery w:val="Page Numbers (Bottom of Page)"/>
+        <w:docPartUnique/>
+      </w:docPartObj>
+    </w:sdtPr>
+    <w:sdtEndPr>
+      <w:rPr>
+        <w:noProof/>
+      </w:rPr>
+    </w:sdtEndPr>
+    <w:sdtContent>
+      <w:p>
+        <w:pPr>
+          <w:pStyle w:val="Footer"/>
+          <w:jc w:val="right"/>
+        </w:pPr>
+        <w:r>
+          <w:fldChar w:fldCharType="begin"/>
+        </w:r>
+        <w:r>
+          <w:instrText xml:space="preserve"> PAGE   \* MERGEFORMAT </w:instrText>
+        </w:r>
+        <w:r>
+          <w:fldChar w:fldCharType="separate"/>
+        </w:r>
+        <w:r>
+          <w:rPr>
+            <w:noProof/>
+          </w:rPr>
+          <w:t>2</w:t>
+        </w:r>
+        <w:r>
+          <w:rPr>
+            <w:noProof/>
+          </w:rPr>
+          <w:fldChar w:fldCharType="end"/>
+        </w:r>
+      </w:p>
+    </w:sdtContent>
+  </w:sdt>
+  <w:p>
+    <w:pPr>
+      <w:pStyle w:val="Footer"/>
+    </w:pPr>
+  </w:p>
+</w:ftr>
 </file>
 
 <file path=word/footnotes.xml><?xml version="1.0" encoding="utf-8"?>

</xml_diff>

<commit_message>
project description restructured, getting started initialized, custom functions initialized
</commit_message>
<xml_diff>
--- a/Project 1/CSE321_project1_mnelyubo.docx
+++ b/Project 1/CSE321_project1_mnelyubo.docx
@@ -121,6 +121,8 @@
       </w:r>
     </w:p>
     <w:p>
+      <w:bookmarkStart w:id="0" w:name="_GoBack"/>
+      <w:bookmarkEnd w:id="0"/>
       <w:r>
         <w:rPr>
           <w:noProof/>
@@ -218,8 +220,6 @@
       <w:r>
         <w:t>An IoT device is needed for controlling traffic on campus based on geese proximity. These are special geese, and they need to stay safe. The device will be programmed with a standard embedded OS and will make use of sensors for detecting traffic and geese. The traffic is controlled by a single light that will stop traffic in all directions, when needed, to protect the geese by turning red. When traffic can flow, the light blinks red and is treated as a stop sign.</w:t>
       </w:r>
-      <w:bookmarkStart w:id="0" w:name="_GoBack"/>
-      <w:bookmarkEnd w:id="0"/>
     </w:p>
     <w:p>
       <w:pPr>
@@ -361,11 +361,52 @@
         <w:t xml:space="preserve"> of geese.</w:t>
       </w:r>
     </w:p>
-    <w:p/>
+    <w:p>
+      <w:r>
+        <w:rPr>
+          <w:noProof/>
+        </w:rPr>
+        <w:drawing>
+          <wp:inline distT="0" distB="0" distL="0" distR="0" wp14:anchorId="4A1206DA" wp14:editId="2D46888F">
+            <wp:extent cx="5943600" cy="3227070"/>
+            <wp:effectExtent l="0" t="0" r="0" b="0"/>
+            <wp:docPr id="6" name="Picture 6"/>
+            <wp:cNvGraphicFramePr>
+              <a:graphicFrameLocks xmlns:a="http://schemas.openxmlformats.org/drawingml/2006/main" noChangeAspect="1"/>
+            </wp:cNvGraphicFramePr>
+            <a:graphic xmlns:a="http://schemas.openxmlformats.org/drawingml/2006/main">
+              <a:graphicData uri="http://schemas.openxmlformats.org/drawingml/2006/picture">
+                <pic:pic xmlns:pic="http://schemas.openxmlformats.org/drawingml/2006/picture">
+                  <pic:nvPicPr>
+                    <pic:cNvPr id="1" name=""/>
+                    <pic:cNvPicPr/>
+                  </pic:nvPicPr>
+                  <pic:blipFill>
+                    <a:blip r:embed="rId10"/>
+                    <a:stretch>
+                      <a:fillRect/>
+                    </a:stretch>
+                  </pic:blipFill>
+                  <pic:spPr>
+                    <a:xfrm>
+                      <a:off x="0" y="0"/>
+                      <a:ext cx="5943600" cy="3227070"/>
+                    </a:xfrm>
+                    <a:prstGeom prst="rect">
+                      <a:avLst/>
+                    </a:prstGeom>
+                  </pic:spPr>
+                </pic:pic>
+              </a:graphicData>
+            </a:graphic>
+          </wp:inline>
+        </w:drawing>
+      </w:r>
+    </w:p>
     <w:p/>
     <w:sectPr>
-      <w:headerReference w:type="default" r:id="rId10"/>
-      <w:footerReference w:type="default" r:id="rId11"/>
+      <w:headerReference w:type="default" r:id="rId11"/>
+      <w:footerReference w:type="default" r:id="rId12"/>
       <w:pgSz w:w="12240" w:h="15840"/>
       <w:pgMar w:top="1440" w:right="1440" w:bottom="1440" w:left="1440" w:header="720" w:footer="720" w:gutter="0"/>
       <w:cols w:space="720"/>

</xml_diff>

<commit_message>
WIP API and Built-In elements development
</commit_message>
<xml_diff>
--- a/Project 1/CSE321_project1_mnelyubo.docx
+++ b/Project 1/CSE321_project1_mnelyubo.docx
@@ -121,8 +121,6 @@
       </w:r>
     </w:p>
     <w:p>
-      <w:bookmarkStart w:id="0" w:name="_GoBack"/>
-      <w:bookmarkEnd w:id="0"/>
       <w:r>
         <w:rPr>
           <w:noProof/>
@@ -213,7 +211,13 @@
         <w:pStyle w:val="Heading2"/>
       </w:pPr>
       <w:r>
-        <w:t>Given Problem statement from the instructions:</w:t>
+        <w:t xml:space="preserve">Given </w:t>
+      </w:r>
+      <w:r>
+        <w:t>p</w:t>
+      </w:r>
+      <w:r>
+        <w:t>roblem statement from the instructions:</w:t>
       </w:r>
     </w:p>
     <w:p>
@@ -238,7 +242,10 @@
         </w:numPr>
       </w:pPr>
       <w:r>
-        <w:t>To protect geese from traffic by signaling traffic to stop for a traffic light.</w:t>
+        <w:t>P</w:t>
+      </w:r>
+      <w:r>
+        <w:t>rotect geese from traffic by signaling traffic to stop for a traffic light</w:t>
       </w:r>
     </w:p>
     <w:p>
@@ -302,8 +309,10 @@
         <w:t xml:space="preserve"> LED </w:t>
       </w:r>
       <w:r>
-        <w:t>that will either blink or stay lit up.</w:t>
-      </w:r>
+        <w:t>that will either blink or stay lit up</w:t>
+      </w:r>
+      <w:bookmarkStart w:id="0" w:name="_GoBack"/>
+      <w:bookmarkEnd w:id="0"/>
     </w:p>
     <w:p>
       <w:pPr>
@@ -362,14 +371,25 @@
       </w:r>
     </w:p>
     <w:p>
+      <w:pPr>
+        <w:pStyle w:val="Heading2"/>
+      </w:pPr>
+      <w:r>
+        <w:t>Implementation Plan</w:t>
+      </w:r>
+    </w:p>
+    <w:p>
+      <w:pPr>
+        <w:jc w:val="center"/>
+      </w:pPr>
       <w:r>
         <w:rPr>
           <w:noProof/>
         </w:rPr>
         <w:drawing>
           <wp:inline distT="0" distB="0" distL="0" distR="0" wp14:anchorId="4A1206DA" wp14:editId="2D46888F">
-            <wp:extent cx="5943600" cy="3227070"/>
-            <wp:effectExtent l="0" t="0" r="0" b="0"/>
+            <wp:extent cx="5362575" cy="2911603"/>
+            <wp:effectExtent l="0" t="0" r="0" b="3175"/>
             <wp:docPr id="6" name="Picture 6"/>
             <wp:cNvGraphicFramePr>
               <a:graphicFrameLocks xmlns:a="http://schemas.openxmlformats.org/drawingml/2006/main" noChangeAspect="1"/>
@@ -390,7 +410,7 @@
                   <pic:spPr>
                     <a:xfrm>
                       <a:off x="0" y="0"/>
-                      <a:ext cx="5943600" cy="3227070"/>
+                      <a:ext cx="5365367" cy="2913119"/>
                     </a:xfrm>
                     <a:prstGeom prst="rect">
                       <a:avLst/>

</xml_diff>

<commit_message>
updated images to reflect updated project tree
</commit_message>
<xml_diff>
--- a/Project 1/CSE321_project1_mnelyubo.docx
+++ b/Project 1/CSE321_project1_mnelyubo.docx
@@ -29,9 +29,9 @@
           <w:noProof/>
         </w:rPr>
         <w:drawing>
-          <wp:inline distT="0" distB="0" distL="0" distR="0" wp14:anchorId="7D05D350" wp14:editId="376BEDD8">
-            <wp:extent cx="5943600" cy="3458845"/>
-            <wp:effectExtent l="0" t="0" r="0" b="8255"/>
+          <wp:inline distT="0" distB="0" distL="0" distR="0" wp14:anchorId="274243E1" wp14:editId="2EF7B54A">
+            <wp:extent cx="5943600" cy="3391535"/>
+            <wp:effectExtent l="0" t="0" r="0" b="0"/>
             <wp:docPr id="1" name="Picture 1"/>
             <wp:cNvGraphicFramePr>
               <a:graphicFrameLocks xmlns:a="http://schemas.openxmlformats.org/drawingml/2006/main" noChangeAspect="1"/>
@@ -52,7 +52,7 @@
                   <pic:spPr>
                     <a:xfrm>
                       <a:off x="0" y="0"/>
-                      <a:ext cx="5943600" cy="3458845"/>
+                      <a:ext cx="5943600" cy="3391535"/>
                     </a:xfrm>
                     <a:prstGeom prst="rect">
                       <a:avLst/>
@@ -77,10 +77,10 @@
           <w:noProof/>
         </w:rPr>
         <w:drawing>
-          <wp:inline distT="0" distB="0" distL="0" distR="0" wp14:anchorId="6C00280F" wp14:editId="4D4A0C92">
-            <wp:extent cx="3733800" cy="2857760"/>
-            <wp:effectExtent l="0" t="0" r="0" b="0"/>
-            <wp:docPr id="2" name="Picture 2"/>
+          <wp:inline distT="0" distB="0" distL="0" distR="0" wp14:anchorId="3CF33E49" wp14:editId="0507594B">
+            <wp:extent cx="4114800" cy="2754064"/>
+            <wp:effectExtent l="0" t="0" r="0" b="8255"/>
+            <wp:docPr id="8" name="Picture 8"/>
             <wp:cNvGraphicFramePr>
               <a:graphicFrameLocks xmlns:a="http://schemas.openxmlformats.org/drawingml/2006/main" noChangeAspect="1"/>
             </wp:cNvGraphicFramePr>
@@ -100,7 +100,7 @@
                   <pic:spPr>
                     <a:xfrm>
                       <a:off x="0" y="0"/>
-                      <a:ext cx="3736777" cy="2860038"/>
+                      <a:ext cx="4120995" cy="2758210"/>
                     </a:xfrm>
                     <a:prstGeom prst="rect">
                       <a:avLst/>
@@ -126,10 +126,10 @@
           <w:noProof/>
         </w:rPr>
         <w:drawing>
-          <wp:inline distT="0" distB="0" distL="0" distR="0" wp14:anchorId="08C44722" wp14:editId="39B334F8">
-            <wp:extent cx="5943600" cy="5518150"/>
-            <wp:effectExtent l="0" t="0" r="0" b="6350"/>
-            <wp:docPr id="3" name="Picture 3"/>
+          <wp:inline distT="0" distB="0" distL="0" distR="0" wp14:anchorId="7F738A5E" wp14:editId="7462FB3C">
+            <wp:extent cx="5943600" cy="5015865"/>
+            <wp:effectExtent l="0" t="0" r="0" b="0"/>
+            <wp:docPr id="9" name="Picture 9"/>
             <wp:cNvGraphicFramePr>
               <a:graphicFrameLocks xmlns:a="http://schemas.openxmlformats.org/drawingml/2006/main" noChangeAspect="1"/>
             </wp:cNvGraphicFramePr>
@@ -149,7 +149,7 @@
                   <pic:spPr>
                     <a:xfrm>
                       <a:off x="0" y="0"/>
-                      <a:ext cx="5943600" cy="5518150"/>
+                      <a:ext cx="5943600" cy="5015865"/>
                     </a:xfrm>
                     <a:prstGeom prst="rect">
                       <a:avLst/>
@@ -200,6 +200,7 @@
         <w:pStyle w:val="Heading1"/>
       </w:pPr>
       <w:r>
+        <w:lastRenderedPageBreak/>
         <w:t xml:space="preserve">Part 5: </w:t>
       </w:r>
       <w:r>
@@ -311,8 +312,6 @@
       <w:r>
         <w:t>that will either blink or stay lit up</w:t>
       </w:r>
-      <w:bookmarkStart w:id="0" w:name="_GoBack"/>
-      <w:bookmarkEnd w:id="0"/>
     </w:p>
     <w:p>
       <w:pPr>
@@ -423,7 +422,10 @@
         </w:drawing>
       </w:r>
     </w:p>
-    <w:p/>
+    <w:p>
+      <w:bookmarkStart w:id="0" w:name="_GoBack"/>
+      <w:bookmarkEnd w:id="0"/>
+    </w:p>
     <w:sectPr>
       <w:headerReference w:type="default" r:id="rId11"/>
       <w:footerReference w:type="default" r:id="rId12"/>

</xml_diff>